<commit_message>
Small change to final document and PDF
</commit_message>
<xml_diff>
--- a/CS21120_WordLadderFinish/CS21120 Word Ladder Assignment Document.docx
+++ b/CS21120_WordLadderFinish/CS21120 Word Ladder Assignment Document.docx
@@ -173,13 +173,13 @@
           <w:r>
             <w:fldChar w:fldCharType="separate"/>
           </w:r>
-          <w:hyperlink w:anchor="_Toc338883250" w:history="1">
+          <w:hyperlink w:anchor="_Toc338935986" w:history="1">
             <w:r>
               <w:rPr>
                 <w:rStyle w:val="Hyperlink"/>
                 <w:noProof/>
               </w:rPr>
-              <w:t>Use Case</w:t>
+              <w:t>Introduction</w:t>
             </w:r>
             <w:r>
               <w:rPr>
@@ -200,7 +200,7 @@
                 <w:noProof/>
                 <w:webHidden/>
               </w:rPr>
-              <w:instrText xml:space="preserve"> PAGEREF _Toc338883250 \h </w:instrText>
+              <w:instrText xml:space="preserve"> PAGEREF _Toc338935986 \h </w:instrText>
             </w:r>
             <w:r>
               <w:rPr>
@@ -220,7 +220,7 @@
                 <w:noProof/>
                 <w:webHidden/>
               </w:rPr>
-              <w:t>4</w:t>
+              <w:t>3</w:t>
             </w:r>
             <w:r>
               <w:rPr>
@@ -243,13 +243,13 @@
               <w:lang w:eastAsia="en-GB"/>
             </w:rPr>
           </w:pPr>
-          <w:hyperlink w:anchor="_Toc338883251" w:history="1">
+          <w:hyperlink w:anchor="_Toc338935987" w:history="1">
             <w:r>
               <w:rPr>
                 <w:rStyle w:val="Hyperlink"/>
                 <w:noProof/>
               </w:rPr>
-              <w:t>Class Diagram</w:t>
+              <w:t>Use Case</w:t>
             </w:r>
             <w:r>
               <w:rPr>
@@ -270,7 +270,7 @@
                 <w:noProof/>
                 <w:webHidden/>
               </w:rPr>
-              <w:instrText xml:space="preserve"> PAGEREF _Toc338883251 \h </w:instrText>
+              <w:instrText xml:space="preserve"> PAGEREF _Toc338935987 \h </w:instrText>
             </w:r>
             <w:r>
               <w:rPr>
@@ -290,7 +290,7 @@
                 <w:noProof/>
                 <w:webHidden/>
               </w:rPr>
-              <w:t>5</w:t>
+              <w:t>4</w:t>
             </w:r>
             <w:r>
               <w:rPr>
@@ -313,7 +313,77 @@
               <w:lang w:eastAsia="en-GB"/>
             </w:rPr>
           </w:pPr>
-          <w:hyperlink w:anchor="_Toc338883252" w:history="1">
+          <w:hyperlink w:anchor="_Toc338935988" w:history="1">
+            <w:r>
+              <w:rPr>
+                <w:rStyle w:val="Hyperlink"/>
+                <w:noProof/>
+              </w:rPr>
+              <w:t>Class Diagram</w:t>
+            </w:r>
+            <w:r>
+              <w:rPr>
+                <w:noProof/>
+                <w:webHidden/>
+              </w:rPr>
+              <w:tab/>
+            </w:r>
+            <w:r>
+              <w:rPr>
+                <w:noProof/>
+                <w:webHidden/>
+              </w:rPr>
+              <w:fldChar w:fldCharType="begin"/>
+            </w:r>
+            <w:r>
+              <w:rPr>
+                <w:noProof/>
+                <w:webHidden/>
+              </w:rPr>
+              <w:instrText xml:space="preserve"> PAGEREF _Toc338935988 \h </w:instrText>
+            </w:r>
+            <w:r>
+              <w:rPr>
+                <w:noProof/>
+                <w:webHidden/>
+              </w:rPr>
+            </w:r>
+            <w:r>
+              <w:rPr>
+                <w:noProof/>
+                <w:webHidden/>
+              </w:rPr>
+              <w:fldChar w:fldCharType="separate"/>
+            </w:r>
+            <w:r>
+              <w:rPr>
+                <w:noProof/>
+                <w:webHidden/>
+              </w:rPr>
+              <w:t>5</w:t>
+            </w:r>
+            <w:r>
+              <w:rPr>
+                <w:noProof/>
+                <w:webHidden/>
+              </w:rPr>
+              <w:fldChar w:fldCharType="end"/>
+            </w:r>
+          </w:hyperlink>
+        </w:p>
+        <w:p>
+          <w:pPr>
+            <w:pStyle w:val="TOC1"/>
+            <w:tabs>
+              <w:tab w:val="right" w:leader="dot" w:pos="9016"/>
+            </w:tabs>
+            <w:rPr>
+              <w:rFonts w:eastAsiaTheme="minorEastAsia"/>
+              <w:noProof/>
+              <w:lang w:eastAsia="en-GB"/>
+            </w:rPr>
+          </w:pPr>
+          <w:hyperlink w:anchor="_Toc338935989" w:history="1">
             <w:r>
               <w:rPr>
                 <w:rStyle w:val="Hyperlink"/>
@@ -340,7 +410,7 @@
                 <w:noProof/>
                 <w:webHidden/>
               </w:rPr>
-              <w:instrText xml:space="preserve"> PAGEREF _Toc338883252 \h </w:instrText>
+              <w:instrText xml:space="preserve"> PAGEREF _Toc338935989 \h </w:instrText>
             </w:r>
             <w:r>
               <w:rPr>
@@ -383,7 +453,7 @@
               <w:lang w:eastAsia="en-GB"/>
             </w:rPr>
           </w:pPr>
-          <w:hyperlink w:anchor="_Toc338883253" w:history="1">
+          <w:hyperlink w:anchor="_Toc338935990" w:history="1">
             <w:r>
               <w:rPr>
                 <w:rStyle w:val="Hyperlink"/>
@@ -410,7 +480,7 @@
                 <w:noProof/>
                 <w:webHidden/>
               </w:rPr>
-              <w:instrText xml:space="preserve"> PAGEREF _Toc338883253 \h </w:instrText>
+              <w:instrText xml:space="preserve"> PAGEREF _Toc338935990 \h </w:instrText>
             </w:r>
             <w:r>
               <w:rPr>
@@ -453,7 +523,7 @@
               <w:lang w:eastAsia="en-GB"/>
             </w:rPr>
           </w:pPr>
-          <w:hyperlink w:anchor="_Toc338883254" w:history="1">
+          <w:hyperlink w:anchor="_Toc338935991" w:history="1">
             <w:r>
               <w:rPr>
                 <w:rStyle w:val="Hyperlink"/>
@@ -480,7 +550,7 @@
                 <w:noProof/>
                 <w:webHidden/>
               </w:rPr>
-              <w:instrText xml:space="preserve"> PAGEREF _Toc338883254 \h </w:instrText>
+              <w:instrText xml:space="preserve"> PAGEREF _Toc338935991 \h </w:instrText>
             </w:r>
             <w:r>
               <w:rPr>
@@ -523,7 +593,7 @@
               <w:lang w:eastAsia="en-GB"/>
             </w:rPr>
           </w:pPr>
-          <w:hyperlink w:anchor="_Toc338883255" w:history="1">
+          <w:hyperlink w:anchor="_Toc338935992" w:history="1">
             <w:r>
               <w:rPr>
                 <w:rStyle w:val="Hyperlink"/>
@@ -550,7 +620,7 @@
                 <w:noProof/>
                 <w:webHidden/>
               </w:rPr>
-              <w:instrText xml:space="preserve"> PAGEREF _Toc338883255 \h </w:instrText>
+              <w:instrText xml:space="preserve"> PAGEREF _Toc338935992 \h </w:instrText>
             </w:r>
             <w:r>
               <w:rPr>
@@ -593,7 +663,7 @@
               <w:lang w:eastAsia="en-GB"/>
             </w:rPr>
           </w:pPr>
-          <w:hyperlink w:anchor="_Toc338883256" w:history="1">
+          <w:hyperlink w:anchor="_Toc338935993" w:history="1">
             <w:r>
               <w:rPr>
                 <w:rStyle w:val="Hyperlink"/>
@@ -620,7 +690,7 @@
                 <w:noProof/>
                 <w:webHidden/>
               </w:rPr>
-              <w:instrText xml:space="preserve"> PAGEREF _Toc338883256 \h </w:instrText>
+              <w:instrText xml:space="preserve"> PAGEREF _Toc338935993 \h </w:instrText>
             </w:r>
             <w:r>
               <w:rPr>
@@ -663,7 +733,7 @@
               <w:lang w:eastAsia="en-GB"/>
             </w:rPr>
           </w:pPr>
-          <w:hyperlink w:anchor="_Toc338883257" w:history="1">
+          <w:hyperlink w:anchor="_Toc338935994" w:history="1">
             <w:r>
               <w:rPr>
                 <w:rStyle w:val="Hyperlink"/>
@@ -690,7 +760,7 @@
                 <w:noProof/>
                 <w:webHidden/>
               </w:rPr>
-              <w:instrText xml:space="preserve"> PAGEREF _Toc338883257 \h </w:instrText>
+              <w:instrText xml:space="preserve"> PAGEREF _Toc338935994 \h </w:instrText>
             </w:r>
             <w:r>
               <w:rPr>
@@ -733,7 +803,7 @@
               <w:lang w:eastAsia="en-GB"/>
             </w:rPr>
           </w:pPr>
-          <w:hyperlink w:anchor="_Toc338883258" w:history="1">
+          <w:hyperlink w:anchor="_Toc338935995" w:history="1">
             <w:r>
               <w:rPr>
                 <w:rStyle w:val="Hyperlink"/>
@@ -760,7 +830,7 @@
                 <w:noProof/>
                 <w:webHidden/>
               </w:rPr>
-              <w:instrText xml:space="preserve"> PAGEREF _Toc338883258 \h </w:instrText>
+              <w:instrText xml:space="preserve"> PAGEREF _Toc338935995 \h </w:instrText>
             </w:r>
             <w:r>
               <w:rPr>
@@ -803,7 +873,7 @@
               <w:lang w:eastAsia="en-GB"/>
             </w:rPr>
           </w:pPr>
-          <w:hyperlink w:anchor="_Toc338883259" w:history="1">
+          <w:hyperlink w:anchor="_Toc338935996" w:history="1">
             <w:r>
               <w:rPr>
                 <w:rStyle w:val="Hyperlink"/>
@@ -830,7 +900,7 @@
                 <w:noProof/>
                 <w:webHidden/>
               </w:rPr>
-              <w:instrText xml:space="preserve"> PAGEREF _Toc338883259 \h </w:instrText>
+              <w:instrText xml:space="preserve"> PAGEREF _Toc338935996 \h </w:instrText>
             </w:r>
             <w:r>
               <w:rPr>
@@ -873,7 +943,7 @@
               <w:lang w:eastAsia="en-GB"/>
             </w:rPr>
           </w:pPr>
-          <w:hyperlink w:anchor="_Toc338883260" w:history="1">
+          <w:hyperlink w:anchor="_Toc338935997" w:history="1">
             <w:r>
               <w:rPr>
                 <w:rStyle w:val="Hyperlink"/>
@@ -900,7 +970,7 @@
                 <w:noProof/>
                 <w:webHidden/>
               </w:rPr>
-              <w:instrText xml:space="preserve"> PAGEREF _Toc338883260 \h </w:instrText>
+              <w:instrText xml:space="preserve"> PAGEREF _Toc338935997 \h </w:instrText>
             </w:r>
             <w:r>
               <w:rPr>
@@ -943,7 +1013,7 @@
               <w:lang w:eastAsia="en-GB"/>
             </w:rPr>
           </w:pPr>
-          <w:hyperlink w:anchor="_Toc338883261" w:history="1">
+          <w:hyperlink w:anchor="_Toc338935998" w:history="1">
             <w:r>
               <w:rPr>
                 <w:rStyle w:val="Hyperlink"/>
@@ -972,7 +1042,7 @@
                 <w:noProof/>
                 <w:webHidden/>
               </w:rPr>
-              <w:instrText xml:space="preserve"> PAGEREF _Toc338883261 \h </w:instrText>
+              <w:instrText xml:space="preserve"> PAGEREF _Toc338935998 \h </w:instrText>
             </w:r>
             <w:r>
               <w:rPr>
@@ -1015,7 +1085,7 @@
               <w:lang w:eastAsia="en-GB"/>
             </w:rPr>
           </w:pPr>
-          <w:hyperlink w:anchor="_Toc338883262" w:history="1">
+          <w:hyperlink w:anchor="_Toc338935999" w:history="1">
             <w:r>
               <w:rPr>
                 <w:rStyle w:val="Hyperlink"/>
@@ -1044,7 +1114,7 @@
                 <w:noProof/>
                 <w:webHidden/>
               </w:rPr>
-              <w:instrText xml:space="preserve"> PAGEREF _Toc338883262 \h </w:instrText>
+              <w:instrText xml:space="preserve"> PAGEREF _Toc338935999 \h </w:instrText>
             </w:r>
             <w:r>
               <w:rPr>
@@ -1087,7 +1157,7 @@
               <w:lang w:eastAsia="en-GB"/>
             </w:rPr>
           </w:pPr>
-          <w:hyperlink w:anchor="_Toc338883263" w:history="1">
+          <w:hyperlink w:anchor="_Toc338936000" w:history="1">
             <w:r>
               <w:rPr>
                 <w:rStyle w:val="Hyperlink"/>
@@ -1116,7 +1186,7 @@
                 <w:noProof/>
                 <w:webHidden/>
               </w:rPr>
-              <w:instrText xml:space="preserve"> PAGEREF _Toc338883263 \h </w:instrText>
+              <w:instrText xml:space="preserve"> PAGEREF _Toc338936000 \h </w:instrText>
             </w:r>
             <w:r>
               <w:rPr>
@@ -1159,7 +1229,7 @@
               <w:lang w:eastAsia="en-GB"/>
             </w:rPr>
           </w:pPr>
-          <w:hyperlink w:anchor="_Toc338883264" w:history="1">
+          <w:hyperlink w:anchor="_Toc338936001" w:history="1">
             <w:r>
               <w:rPr>
                 <w:rStyle w:val="Hyperlink"/>
@@ -1188,7 +1258,7 @@
                 <w:noProof/>
                 <w:webHidden/>
               </w:rPr>
-              <w:instrText xml:space="preserve"> PAGEREF _Toc338883264 \h </w:instrText>
+              <w:instrText xml:space="preserve"> PAGEREF _Toc338936001 \h </w:instrText>
             </w:r>
             <w:r>
               <w:rPr>
@@ -1231,7 +1301,7 @@
               <w:lang w:eastAsia="en-GB"/>
             </w:rPr>
           </w:pPr>
-          <w:hyperlink w:anchor="_Toc338883265" w:history="1">
+          <w:hyperlink w:anchor="_Toc338936002" w:history="1">
             <w:r>
               <w:rPr>
                 <w:rStyle w:val="Hyperlink"/>
@@ -1258,7 +1328,7 @@
                 <w:noProof/>
                 <w:webHidden/>
               </w:rPr>
-              <w:instrText xml:space="preserve"> PAGEREF _Toc338883265 \h </w:instrText>
+              <w:instrText xml:space="preserve"> PAGEREF _Toc338936002 \h </w:instrText>
             </w:r>
             <w:r>
               <w:rPr>
@@ -1301,7 +1371,7 @@
               <w:lang w:eastAsia="en-GB"/>
             </w:rPr>
           </w:pPr>
-          <w:hyperlink w:anchor="_Toc338883266" w:history="1">
+          <w:hyperlink w:anchor="_Toc338936003" w:history="1">
             <w:r>
               <w:rPr>
                 <w:rStyle w:val="Hyperlink"/>
@@ -1328,7 +1398,7 @@
                 <w:noProof/>
                 <w:webHidden/>
               </w:rPr>
-              <w:instrText xml:space="preserve"> PAGEREF _Toc338883266 \h </w:instrText>
+              <w:instrText xml:space="preserve"> PAGEREF _Toc338936003 \h </w:instrText>
             </w:r>
             <w:r>
               <w:rPr>
@@ -1371,7 +1441,7 @@
               <w:lang w:eastAsia="en-GB"/>
             </w:rPr>
           </w:pPr>
-          <w:hyperlink w:anchor="_Toc338883267" w:history="1">
+          <w:hyperlink w:anchor="_Toc338936004" w:history="1">
             <w:r>
               <w:rPr>
                 <w:rStyle w:val="Hyperlink"/>
@@ -1398,7 +1468,7 @@
                 <w:noProof/>
                 <w:webHidden/>
               </w:rPr>
-              <w:instrText xml:space="preserve"> PAGEREF _Toc338883267 \h </w:instrText>
+              <w:instrText xml:space="preserve"> PAGEREF _Toc338936004 \h </w:instrText>
             </w:r>
             <w:r>
               <w:rPr>
@@ -1441,7 +1511,7 @@
               <w:lang w:eastAsia="en-GB"/>
             </w:rPr>
           </w:pPr>
-          <w:hyperlink w:anchor="_Toc338883268" w:history="1">
+          <w:hyperlink w:anchor="_Toc338936005" w:history="1">
             <w:r>
               <w:rPr>
                 <w:rStyle w:val="Hyperlink"/>
@@ -1468,7 +1538,7 @@
                 <w:noProof/>
                 <w:webHidden/>
               </w:rPr>
-              <w:instrText xml:space="preserve"> PAGEREF _Toc338883268 \h </w:instrText>
+              <w:instrText xml:space="preserve"> PAGEREF _Toc338936005 \h </w:instrText>
             </w:r>
             <w:r>
               <w:rPr>
@@ -1511,7 +1581,7 @@
               <w:lang w:eastAsia="en-GB"/>
             </w:rPr>
           </w:pPr>
-          <w:hyperlink w:anchor="_Toc338883269" w:history="1">
+          <w:hyperlink w:anchor="_Toc338936006" w:history="1">
             <w:r>
               <w:rPr>
                 <w:rStyle w:val="Hyperlink"/>
@@ -1538,7 +1608,7 @@
                 <w:noProof/>
                 <w:webHidden/>
               </w:rPr>
-              <w:instrText xml:space="preserve"> PAGEREF _Toc338883269 \h </w:instrText>
+              <w:instrText xml:space="preserve"> PAGEREF _Toc338936006 \h </w:instrText>
             </w:r>
             <w:r>
               <w:rPr>
@@ -1581,7 +1651,7 @@
               <w:lang w:eastAsia="en-GB"/>
             </w:rPr>
           </w:pPr>
-          <w:hyperlink w:anchor="_Toc338883270" w:history="1">
+          <w:hyperlink w:anchor="_Toc338936007" w:history="1">
             <w:r>
               <w:rPr>
                 <w:rStyle w:val="Hyperlink"/>
@@ -1608,7 +1678,7 @@
                 <w:noProof/>
                 <w:webHidden/>
               </w:rPr>
-              <w:instrText xml:space="preserve"> PAGEREF _Toc338883270 \h </w:instrText>
+              <w:instrText xml:space="preserve"> PAGEREF _Toc338936007 \h </w:instrText>
             </w:r>
             <w:r>
               <w:rPr>
@@ -1651,7 +1721,7 @@
               <w:lang w:eastAsia="en-GB"/>
             </w:rPr>
           </w:pPr>
-          <w:hyperlink w:anchor="_Toc338883271" w:history="1">
+          <w:hyperlink w:anchor="_Toc338936008" w:history="1">
             <w:r>
               <w:rPr>
                 <w:rStyle w:val="Hyperlink"/>
@@ -1678,7 +1748,7 @@
                 <w:noProof/>
                 <w:webHidden/>
               </w:rPr>
-              <w:instrText xml:space="preserve"> PAGEREF _Toc338883271 \h </w:instrText>
+              <w:instrText xml:space="preserve"> PAGEREF _Toc338936008 \h </w:instrText>
             </w:r>
             <w:r>
               <w:rPr>
@@ -1721,7 +1791,7 @@
               <w:lang w:eastAsia="en-GB"/>
             </w:rPr>
           </w:pPr>
-          <w:hyperlink w:anchor="_Toc338883272" w:history="1">
+          <w:hyperlink w:anchor="_Toc338936009" w:history="1">
             <w:r>
               <w:rPr>
                 <w:rStyle w:val="Hyperlink"/>
@@ -1748,7 +1818,7 @@
                 <w:noProof/>
                 <w:webHidden/>
               </w:rPr>
-              <w:instrText xml:space="preserve"> PAGEREF _Toc338883272 \h </w:instrText>
+              <w:instrText xml:space="preserve"> PAGEREF _Toc338936009 \h </w:instrText>
             </w:r>
             <w:r>
               <w:rPr>
@@ -1791,7 +1861,7 @@
               <w:lang w:eastAsia="en-GB"/>
             </w:rPr>
           </w:pPr>
-          <w:hyperlink w:anchor="_Toc338883273" w:history="1">
+          <w:hyperlink w:anchor="_Toc338936010" w:history="1">
             <w:r>
               <w:rPr>
                 <w:rStyle w:val="Hyperlink"/>
@@ -1818,7 +1888,7 @@
                 <w:noProof/>
                 <w:webHidden/>
               </w:rPr>
-              <w:instrText xml:space="preserve"> PAGEREF _Toc338883273 \h </w:instrText>
+              <w:instrText xml:space="preserve"> PAGEREF _Toc338936010 \h </w:instrText>
             </w:r>
             <w:r>
               <w:rPr>
@@ -1861,7 +1931,7 @@
               <w:lang w:eastAsia="en-GB"/>
             </w:rPr>
           </w:pPr>
-          <w:hyperlink w:anchor="_Toc338883274" w:history="1">
+          <w:hyperlink w:anchor="_Toc338936011" w:history="1">
             <w:r>
               <w:rPr>
                 <w:rStyle w:val="Hyperlink"/>
@@ -1888,7 +1958,7 @@
                 <w:noProof/>
                 <w:webHidden/>
               </w:rPr>
-              <w:instrText xml:space="preserve"> PAGEREF _Toc338883274 \h </w:instrText>
+              <w:instrText xml:space="preserve"> PAGEREF _Toc338936011 \h </w:instrText>
             </w:r>
             <w:r>
               <w:rPr>
@@ -1931,7 +2001,7 @@
               <w:lang w:eastAsia="en-GB"/>
             </w:rPr>
           </w:pPr>
-          <w:hyperlink w:anchor="_Toc338883275" w:history="1">
+          <w:hyperlink w:anchor="_Toc338936012" w:history="1">
             <w:r>
               <w:rPr>
                 <w:rStyle w:val="Hyperlink"/>
@@ -1958,7 +2028,7 @@
                 <w:noProof/>
                 <w:webHidden/>
               </w:rPr>
-              <w:instrText xml:space="preserve"> PAGEREF _Toc338883275 \h </w:instrText>
+              <w:instrText xml:space="preserve"> PAGEREF _Toc338936012 \h </w:instrText>
             </w:r>
             <w:r>
               <w:rPr>
@@ -2001,7 +2071,7 @@
               <w:lang w:eastAsia="en-GB"/>
             </w:rPr>
           </w:pPr>
-          <w:hyperlink w:anchor="_Toc338883276" w:history="1">
+          <w:hyperlink w:anchor="_Toc338936013" w:history="1">
             <w:r>
               <w:rPr>
                 <w:rStyle w:val="Hyperlink"/>
@@ -2028,7 +2098,7 @@
                 <w:noProof/>
                 <w:webHidden/>
               </w:rPr>
-              <w:instrText xml:space="preserve"> PAGEREF _Toc338883276 \h </w:instrText>
+              <w:instrText xml:space="preserve"> PAGEREF _Toc338936013 \h </w:instrText>
             </w:r>
             <w:r>
               <w:rPr>
@@ -2071,7 +2141,7 @@
               <w:lang w:eastAsia="en-GB"/>
             </w:rPr>
           </w:pPr>
-          <w:hyperlink w:anchor="_Toc338883277" w:history="1">
+          <w:hyperlink w:anchor="_Toc338936014" w:history="1">
             <w:r>
               <w:rPr>
                 <w:rStyle w:val="Hyperlink"/>
@@ -2098,7 +2168,7 @@
                 <w:noProof/>
                 <w:webHidden/>
               </w:rPr>
-              <w:instrText xml:space="preserve"> PAGEREF _Toc338883277 \h </w:instrText>
+              <w:instrText xml:space="preserve"> PAGEREF _Toc338936014 \h </w:instrText>
             </w:r>
             <w:r>
               <w:rPr>
@@ -2141,7 +2211,7 @@
               <w:lang w:eastAsia="en-GB"/>
             </w:rPr>
           </w:pPr>
-          <w:hyperlink w:anchor="_Toc338883278" w:history="1">
+          <w:hyperlink w:anchor="_Toc338936015" w:history="1">
             <w:r>
               <w:rPr>
                 <w:rStyle w:val="Hyperlink"/>
@@ -2168,7 +2238,7 @@
                 <w:noProof/>
                 <w:webHidden/>
               </w:rPr>
-              <w:instrText xml:space="preserve"> PAGEREF _Toc338883278 \h </w:instrText>
+              <w:instrText xml:space="preserve"> PAGEREF _Toc338936015 \h </w:instrText>
             </w:r>
             <w:r>
               <w:rPr>
@@ -2211,7 +2281,7 @@
               <w:lang w:eastAsia="en-GB"/>
             </w:rPr>
           </w:pPr>
-          <w:hyperlink w:anchor="_Toc338883279" w:history="1">
+          <w:hyperlink w:anchor="_Toc338936016" w:history="1">
             <w:r>
               <w:rPr>
                 <w:rStyle w:val="Hyperlink"/>
@@ -2238,7 +2308,7 @@
                 <w:noProof/>
                 <w:webHidden/>
               </w:rPr>
-              <w:instrText xml:space="preserve"> PAGEREF _Toc338883279 \h </w:instrText>
+              <w:instrText xml:space="preserve"> PAGEREF _Toc338936016 \h </w:instrText>
             </w:r>
             <w:r>
               <w:rPr>
@@ -2281,13 +2351,13 @@
               <w:lang w:eastAsia="en-GB"/>
             </w:rPr>
           </w:pPr>
-          <w:hyperlink w:anchor="_Toc338883280" w:history="1">
+          <w:hyperlink w:anchor="_Toc338936017" w:history="1">
             <w:r>
               <w:rPr>
                 <w:rStyle w:val="Hyperlink"/>
                 <w:noProof/>
               </w:rPr>
-              <w:t>More Tests:</w:t>
+              <w:t>More Tests</w:t>
             </w:r>
             <w:r>
               <w:rPr>
@@ -2308,7 +2378,7 @@
                 <w:noProof/>
                 <w:webHidden/>
               </w:rPr>
-              <w:instrText xml:space="preserve"> PAGEREF _Toc338883280 \h </w:instrText>
+              <w:instrText xml:space="preserve"> PAGEREF _Toc338936017 \h </w:instrText>
             </w:r>
             <w:r>
               <w:rPr>
@@ -2351,7 +2421,7 @@
               <w:lang w:eastAsia="en-GB"/>
             </w:rPr>
           </w:pPr>
-          <w:hyperlink w:anchor="_Toc338883281" w:history="1">
+          <w:hyperlink w:anchor="_Toc338936018" w:history="1">
             <w:r>
               <w:rPr>
                 <w:rStyle w:val="Hyperlink"/>
@@ -2378,7 +2448,7 @@
                 <w:noProof/>
                 <w:webHidden/>
               </w:rPr>
-              <w:instrText xml:space="preserve"> PAGEREF _Toc338883281 \h </w:instrText>
+              <w:instrText xml:space="preserve"> PAGEREF _Toc338936018 \h </w:instrText>
             </w:r>
             <w:r>
               <w:rPr>
@@ -2421,7 +2491,7 @@
               <w:lang w:eastAsia="en-GB"/>
             </w:rPr>
           </w:pPr>
-          <w:hyperlink w:anchor="_Toc338883282" w:history="1">
+          <w:hyperlink w:anchor="_Toc338936019" w:history="1">
             <w:r>
               <w:rPr>
                 <w:rStyle w:val="Hyperlink"/>
@@ -2448,7 +2518,7 @@
                 <w:noProof/>
                 <w:webHidden/>
               </w:rPr>
-              <w:instrText xml:space="preserve"> PAGEREF _Toc338883282 \h </w:instrText>
+              <w:instrText xml:space="preserve"> PAGEREF _Toc338936019 \h </w:instrText>
             </w:r>
             <w:r>
               <w:rPr>
@@ -2491,7 +2561,7 @@
               <w:lang w:eastAsia="en-GB"/>
             </w:rPr>
           </w:pPr>
-          <w:hyperlink w:anchor="_Toc338883283" w:history="1">
+          <w:hyperlink w:anchor="_Toc338936020" w:history="1">
             <w:r>
               <w:rPr>
                 <w:rStyle w:val="Hyperlink"/>
@@ -2518,7 +2588,7 @@
                 <w:noProof/>
                 <w:webHidden/>
               </w:rPr>
-              <w:instrText xml:space="preserve"> PAGEREF _Toc338883283 \h </w:instrText>
+              <w:instrText xml:space="preserve"> PAGEREF _Toc338936020 \h </w:instrText>
             </w:r>
             <w:r>
               <w:rPr>
@@ -2561,7 +2631,7 @@
               <w:lang w:eastAsia="en-GB"/>
             </w:rPr>
           </w:pPr>
-          <w:hyperlink w:anchor="_Toc338883284" w:history="1">
+          <w:hyperlink w:anchor="_Toc338936021" w:history="1">
             <w:r>
               <w:rPr>
                 <w:rStyle w:val="Hyperlink"/>
@@ -2588,7 +2658,7 @@
                 <w:noProof/>
                 <w:webHidden/>
               </w:rPr>
-              <w:instrText xml:space="preserve"> PAGEREF _Toc338883284 \h </w:instrText>
+              <w:instrText xml:space="preserve"> PAGEREF _Toc338936021 \h </w:instrText>
             </w:r>
             <w:r>
               <w:rPr>
@@ -2631,7 +2701,7 @@
               <w:lang w:eastAsia="en-GB"/>
             </w:rPr>
           </w:pPr>
-          <w:hyperlink w:anchor="_Toc338883285" w:history="1">
+          <w:hyperlink w:anchor="_Toc338936022" w:history="1">
             <w:r>
               <w:rPr>
                 <w:rStyle w:val="Hyperlink"/>
@@ -2658,7 +2728,7 @@
                 <w:noProof/>
                 <w:webHidden/>
               </w:rPr>
-              <w:instrText xml:space="preserve"> PAGEREF _Toc338883285 \h </w:instrText>
+              <w:instrText xml:space="preserve"> PAGEREF _Toc338936022 \h </w:instrText>
             </w:r>
             <w:r>
               <w:rPr>
@@ -2701,7 +2771,7 @@
               <w:lang w:eastAsia="en-GB"/>
             </w:rPr>
           </w:pPr>
-          <w:hyperlink w:anchor="_Toc338883286" w:history="1">
+          <w:hyperlink w:anchor="_Toc338936023" w:history="1">
             <w:r>
               <w:rPr>
                 <w:rStyle w:val="Hyperlink"/>
@@ -2728,7 +2798,7 @@
                 <w:noProof/>
                 <w:webHidden/>
               </w:rPr>
-              <w:instrText xml:space="preserve"> PAGEREF _Toc338883286 \h </w:instrText>
+              <w:instrText xml:space="preserve"> PAGEREF _Toc338936023 \h </w:instrText>
             </w:r>
             <w:r>
               <w:rPr>
@@ -2772,6 +2842,45 @@
       </w:sdtContent>
     </w:sdt>
     <w:p>
+      <w:pPr>
+        <w:pStyle w:val="Heading1"/>
+      </w:pPr>
+      <w:bookmarkStart w:id="0" w:name="_Toc338935986"/>
+      <w:r>
+        <w:t>Introduction</w:t>
+      </w:r>
+      <w:bookmarkEnd w:id="0"/>
+    </w:p>
+    <w:p>
+      <w:r>
+        <w:t xml:space="preserve">The assignment was to build a program that can generate and discover word ladders. A word ladder refers to being able to get from one word to another by only changing one letter at a time. All words in the ladder must be valid (otherwise any ladder is possible). The program was built in </w:t>
+      </w:r>
+      <w:proofErr w:type="spellStart"/>
+      <w:r>
+        <w:t>Netbeans</w:t>
+      </w:r>
+      <w:proofErr w:type="spellEnd"/>
+      <w:r>
+        <w:t xml:space="preserve"> but was tested in Eclipse and the command line using the ‘jar’ file. It must be mentioned that when the final testing came around, the </w:t>
+      </w:r>
+      <w:proofErr w:type="spellStart"/>
+      <w:r>
+        <w:t>Netbeans</w:t>
+      </w:r>
+      <w:proofErr w:type="spellEnd"/>
+      <w:r>
+        <w:t xml:space="preserve"> IDE must overlook some errors or handles them differently as it was noticed that when testing on Eclipse and on the command line, an error (same in both) occurred. The problem was fixed by inserting an extra word length check when reading in each word from the data files and now works in all three environments.</w:t>
+      </w:r>
+    </w:p>
+    <w:p>
+      <w:r>
+        <w:t>Below is the design of the program along w</w:t>
+      </w:r>
+      <w:bookmarkStart w:id="1" w:name="_GoBack"/>
+      <w:bookmarkEnd w:id="1"/>
+      <w:r>
+        <w:t>ith descriptions and justifications (together).</w:t>
+      </w:r>
       <w:r>
         <w:br w:type="page"/>
       </w:r>
@@ -2780,12 +2889,12 @@
       <w:pPr>
         <w:pStyle w:val="Heading1"/>
       </w:pPr>
-      <w:bookmarkStart w:id="0" w:name="_Toc338883250"/>
+      <w:bookmarkStart w:id="2" w:name="_Toc338935987"/>
       <w:r>
         <w:lastRenderedPageBreak/>
         <w:t>Use Case</w:t>
       </w:r>
-      <w:bookmarkEnd w:id="0"/>
+      <w:bookmarkEnd w:id="2"/>
     </w:p>
     <w:p>
       <w:r>
@@ -2880,12 +2989,12 @@
       <w:pPr>
         <w:pStyle w:val="Heading1"/>
       </w:pPr>
-      <w:bookmarkStart w:id="1" w:name="_Toc338883251"/>
+      <w:bookmarkStart w:id="3" w:name="_Toc338935988"/>
       <w:r>
         <w:lastRenderedPageBreak/>
         <w:t>Class Diagram</w:t>
       </w:r>
-      <w:bookmarkEnd w:id="1"/>
+      <w:bookmarkEnd w:id="3"/>
     </w:p>
     <w:p>
       <w:pPr>
@@ -3008,7 +3117,7 @@
         <w:pStyle w:val="Heading1"/>
         <w:spacing w:before="0"/>
       </w:pPr>
-      <w:bookmarkStart w:id="2" w:name="_Toc338883252"/>
+      <w:bookmarkStart w:id="4" w:name="_Toc338935989"/>
       <w:r>
         <w:lastRenderedPageBreak/>
         <w:t>D</w:t>
@@ -3016,7 +3125,7 @@
       <w:r>
         <w:t>esign</w:t>
       </w:r>
-      <w:bookmarkEnd w:id="2"/>
+      <w:bookmarkEnd w:id="4"/>
     </w:p>
     <w:p>
       <w:r>
@@ -3036,11 +3145,11 @@
       <w:pPr>
         <w:pStyle w:val="Heading2"/>
       </w:pPr>
-      <w:bookmarkStart w:id="3" w:name="_Toc338883253"/>
+      <w:bookmarkStart w:id="5" w:name="_Toc338935990"/>
       <w:r>
         <w:t>Graph Class</w:t>
       </w:r>
-      <w:bookmarkEnd w:id="3"/>
+      <w:bookmarkEnd w:id="5"/>
     </w:p>
     <w:p>
       <w:r>
@@ -3092,11 +3201,11 @@
       <w:pPr>
         <w:pStyle w:val="Heading2"/>
       </w:pPr>
-      <w:bookmarkStart w:id="4" w:name="_Toc338883254"/>
+      <w:bookmarkStart w:id="6" w:name="_Toc338935991"/>
       <w:r>
         <w:t>Vertex Class</w:t>
       </w:r>
-      <w:bookmarkEnd w:id="4"/>
+      <w:bookmarkEnd w:id="6"/>
     </w:p>
     <w:p>
       <w:pPr>
@@ -3236,12 +3345,12 @@
       <w:pPr>
         <w:pStyle w:val="Heading2"/>
       </w:pPr>
-      <w:bookmarkStart w:id="5" w:name="_Toc338883255"/>
+      <w:bookmarkStart w:id="7" w:name="_Toc338935992"/>
       <w:proofErr w:type="spellStart"/>
       <w:r>
         <w:t>WordReader</w:t>
       </w:r>
-      <w:bookmarkEnd w:id="5"/>
+      <w:bookmarkEnd w:id="7"/>
       <w:proofErr w:type="spellEnd"/>
     </w:p>
     <w:p>
@@ -3270,11 +3379,11 @@
       <w:pPr>
         <w:pStyle w:val="Heading2"/>
       </w:pPr>
-      <w:bookmarkStart w:id="6" w:name="_Toc338883256"/>
+      <w:bookmarkStart w:id="8" w:name="_Toc338935993"/>
       <w:r>
         <w:t>Menu</w:t>
       </w:r>
-      <w:bookmarkEnd w:id="6"/>
+      <w:bookmarkEnd w:id="8"/>
     </w:p>
     <w:p>
       <w:r>
@@ -3285,12 +3394,12 @@
       <w:pPr>
         <w:pStyle w:val="Heading2"/>
       </w:pPr>
-      <w:bookmarkStart w:id="7" w:name="_Toc338883257"/>
+      <w:bookmarkStart w:id="9" w:name="_Toc338935994"/>
       <w:proofErr w:type="spellStart"/>
       <w:r>
         <w:t>WordLadderDriver</w:t>
       </w:r>
-      <w:bookmarkEnd w:id="7"/>
+      <w:bookmarkEnd w:id="9"/>
       <w:proofErr w:type="spellEnd"/>
     </w:p>
     <w:p>
@@ -3318,7 +3427,7 @@
       <w:pPr>
         <w:pStyle w:val="Heading1"/>
       </w:pPr>
-      <w:bookmarkStart w:id="8" w:name="_Toc338883258"/>
+      <w:bookmarkStart w:id="10" w:name="_Toc338935995"/>
       <w:r>
         <w:lastRenderedPageBreak/>
         <w:t>Justification</w:t>
@@ -3326,17 +3435,17 @@
       <w:r>
         <w:t xml:space="preserve"> of Algorithms</w:t>
       </w:r>
-      <w:bookmarkEnd w:id="8"/>
+      <w:bookmarkEnd w:id="10"/>
     </w:p>
     <w:p>
       <w:pPr>
         <w:pStyle w:val="Heading2"/>
       </w:pPr>
-      <w:bookmarkStart w:id="9" w:name="_Toc338883259"/>
+      <w:bookmarkStart w:id="11" w:name="_Toc338935996"/>
       <w:r>
         <w:t>Generation Algorithm</w:t>
       </w:r>
-      <w:bookmarkEnd w:id="9"/>
+      <w:bookmarkEnd w:id="11"/>
     </w:p>
     <w:p>
       <w:r>
@@ -3350,7 +3459,6 @@
       </w:r>
     </w:p>
     <w:p>
-      <w:bookmarkStart w:id="10" w:name="_Toc338883260"/>
       <w:r>
         <w:t xml:space="preserve">Reference- </w:t>
       </w:r>
@@ -3408,10 +3516,11 @@
       <w:pPr>
         <w:pStyle w:val="Heading2"/>
       </w:pPr>
+      <w:bookmarkStart w:id="12" w:name="_Toc338935997"/>
       <w:r>
         <w:t>Discovery Algorithm</w:t>
       </w:r>
-      <w:bookmarkEnd w:id="10"/>
+      <w:bookmarkEnd w:id="12"/>
     </w:p>
     <w:p>
       <w:r>
@@ -3506,7 +3615,7 @@
       <w:pPr>
         <w:pStyle w:val="Heading1"/>
       </w:pPr>
-      <w:bookmarkStart w:id="11" w:name="_Toc338883261"/>
+      <w:bookmarkStart w:id="13" w:name="_Toc338935998"/>
       <w:r>
         <w:rPr>
           <w:rFonts w:eastAsia="Times New Roman"/>
@@ -3515,7 +3624,7 @@
         <w:lastRenderedPageBreak/>
         <w:t>Pseudo-code</w:t>
       </w:r>
-      <w:bookmarkEnd w:id="11"/>
+      <w:bookmarkEnd w:id="13"/>
     </w:p>
     <w:p>
       <w:pPr>
@@ -3525,7 +3634,7 @@
           <w:lang w:eastAsia="en-GB"/>
         </w:rPr>
       </w:pPr>
-      <w:bookmarkStart w:id="12" w:name="_Toc338883262"/>
+      <w:bookmarkStart w:id="14" w:name="_Toc338935999"/>
       <w:r>
         <w:rPr>
           <w:rFonts w:eastAsia="Times New Roman"/>
@@ -3533,7 +3642,7 @@
         </w:rPr>
         <w:t>Initial start-up</w:t>
       </w:r>
-      <w:bookmarkEnd w:id="12"/>
+      <w:bookmarkEnd w:id="14"/>
     </w:p>
     <w:p>
       <w:pPr>
@@ -4350,7 +4459,7 @@
           <w:lang w:eastAsia="en-GB"/>
         </w:rPr>
       </w:pPr>
-      <w:bookmarkStart w:id="13" w:name="_Toc338883263"/>
+      <w:bookmarkStart w:id="15" w:name="_Toc338936000"/>
       <w:r>
         <w:rPr>
           <w:rFonts w:eastAsia="Times New Roman"/>
@@ -4379,7 +4488,7 @@
         </w:rPr>
         <w:t>:</w:t>
       </w:r>
-      <w:bookmarkEnd w:id="13"/>
+      <w:bookmarkEnd w:id="15"/>
     </w:p>
     <w:p>
       <w:pPr>
@@ -4746,7 +4855,7 @@
           <w:lang w:eastAsia="en-GB"/>
         </w:rPr>
       </w:pPr>
-      <w:bookmarkStart w:id="14" w:name="_Toc338883264"/>
+      <w:bookmarkStart w:id="16" w:name="_Toc338936001"/>
       <w:r>
         <w:rPr>
           <w:rFonts w:eastAsia="Times New Roman"/>
@@ -4754,7 +4863,7 @@
         </w:rPr>
         <w:t>Breadth-First Search (BFS) Algorithm for Discovery:</w:t>
       </w:r>
-      <w:bookmarkEnd w:id="14"/>
+      <w:bookmarkEnd w:id="16"/>
     </w:p>
     <w:p>
       <w:pPr>
@@ -4973,12 +5082,12 @@
       <w:pPr>
         <w:pStyle w:val="Heading1"/>
       </w:pPr>
-      <w:bookmarkStart w:id="15" w:name="_Toc338883265"/>
+      <w:bookmarkStart w:id="17" w:name="_Toc338936002"/>
       <w:r>
         <w:lastRenderedPageBreak/>
         <w:t>Testing</w:t>
       </w:r>
-      <w:bookmarkEnd w:id="15"/>
+      <w:bookmarkEnd w:id="17"/>
     </w:p>
     <w:p>
       <w:r>
@@ -5020,11 +5129,11 @@
       <w:pPr>
         <w:pStyle w:val="Heading2"/>
       </w:pPr>
-      <w:bookmarkStart w:id="16" w:name="_Toc338883266"/>
+      <w:bookmarkStart w:id="18" w:name="_Toc338936003"/>
       <w:r>
         <w:t>Menu Testing</w:t>
       </w:r>
-      <w:bookmarkEnd w:id="16"/>
+      <w:bookmarkEnd w:id="18"/>
     </w:p>
     <w:p>
       <w:r>
@@ -5041,11 +5150,11 @@
       <w:pPr>
         <w:pStyle w:val="Heading3"/>
       </w:pPr>
-      <w:bookmarkStart w:id="17" w:name="_Toc338883267"/>
+      <w:bookmarkStart w:id="19" w:name="_Toc338936004"/>
       <w:r>
         <w:t>Launch Screen:</w:t>
       </w:r>
-      <w:bookmarkEnd w:id="17"/>
+      <w:bookmarkEnd w:id="19"/>
     </w:p>
     <w:p>
       <w:r>
@@ -5100,11 +5209,11 @@
       <w:pPr>
         <w:pStyle w:val="Heading3"/>
       </w:pPr>
-      <w:bookmarkStart w:id="18" w:name="_Toc338883268"/>
+      <w:bookmarkStart w:id="20" w:name="_Toc338936005"/>
       <w:r>
         <w:t>Selecting Option 1 – Generation</w:t>
       </w:r>
-      <w:bookmarkEnd w:id="18"/>
+      <w:bookmarkEnd w:id="20"/>
     </w:p>
     <w:p>
       <w:r>
@@ -5159,12 +5268,12 @@
       <w:pPr>
         <w:pStyle w:val="Heading3"/>
       </w:pPr>
-      <w:bookmarkStart w:id="19" w:name="_Toc338883269"/>
+      <w:bookmarkStart w:id="21" w:name="_Toc338936006"/>
       <w:r>
         <w:lastRenderedPageBreak/>
         <w:t>Selecting Option 2 – Discovery</w:t>
       </w:r>
-      <w:bookmarkEnd w:id="19"/>
+      <w:bookmarkEnd w:id="21"/>
     </w:p>
     <w:p>
       <w:r>
@@ -5219,11 +5328,11 @@
       <w:pPr>
         <w:pStyle w:val="Heading3"/>
       </w:pPr>
-      <w:bookmarkStart w:id="20" w:name="_Toc338883270"/>
+      <w:bookmarkStart w:id="22" w:name="_Toc338936007"/>
       <w:r>
         <w:t>Selecting Option 3 – Exit</w:t>
       </w:r>
-      <w:bookmarkEnd w:id="20"/>
+      <w:bookmarkEnd w:id="22"/>
     </w:p>
     <w:p>
       <w:r>
@@ -5278,11 +5387,11 @@
       <w:pPr>
         <w:pStyle w:val="Heading3"/>
       </w:pPr>
-      <w:bookmarkStart w:id="21" w:name="_Toc338883271"/>
+      <w:bookmarkStart w:id="23" w:name="_Toc338936008"/>
       <w:r>
         <w:t>Selecting an invalid option</w:t>
       </w:r>
-      <w:bookmarkEnd w:id="21"/>
+      <w:bookmarkEnd w:id="23"/>
     </w:p>
     <w:p>
       <w:r>
@@ -5337,12 +5446,12 @@
       <w:pPr>
         <w:pStyle w:val="Heading2"/>
       </w:pPr>
-      <w:bookmarkStart w:id="22" w:name="_Toc338883272"/>
+      <w:bookmarkStart w:id="24" w:name="_Toc338936009"/>
       <w:r>
         <w:lastRenderedPageBreak/>
         <w:t>Generation Testing</w:t>
       </w:r>
-      <w:bookmarkEnd w:id="22"/>
+      <w:bookmarkEnd w:id="24"/>
     </w:p>
     <w:p>
       <w:r>
@@ -5353,7 +5462,7 @@
       <w:pPr>
         <w:pStyle w:val="Heading3"/>
       </w:pPr>
-      <w:bookmarkStart w:id="23" w:name="_Toc338883273"/>
+      <w:bookmarkStart w:id="25" w:name="_Toc338936010"/>
       <w:r>
         <w:t>‘</w:t>
       </w:r>
@@ -5365,7 +5474,7 @@
       <w:r>
         <w:t>’ with ‘5’</w:t>
       </w:r>
-      <w:bookmarkEnd w:id="23"/>
+      <w:bookmarkEnd w:id="25"/>
     </w:p>
     <w:p>
       <w:r>
@@ -5420,7 +5529,7 @@
       <w:pPr>
         <w:pStyle w:val="Heading3"/>
       </w:pPr>
-      <w:bookmarkStart w:id="24" w:name="_Toc338883274"/>
+      <w:bookmarkStart w:id="26" w:name="_Toc338936011"/>
       <w:r>
         <w:lastRenderedPageBreak/>
         <w:t>‘</w:t>
@@ -5433,7 +5542,7 @@
       <w:r>
         <w:t>’ with ‘462’ (limit at 461)</w:t>
       </w:r>
-      <w:bookmarkEnd w:id="24"/>
+      <w:bookmarkEnd w:id="26"/>
     </w:p>
     <w:p>
       <w:r>
@@ -5488,7 +5597,7 @@
       <w:pPr>
         <w:pStyle w:val="Heading3"/>
       </w:pPr>
-      <w:bookmarkStart w:id="25" w:name="_Toc338883275"/>
+      <w:bookmarkStart w:id="27" w:name="_Toc338936012"/>
       <w:r>
         <w:lastRenderedPageBreak/>
         <w:t>‘</w:t>
@@ -5501,7 +5610,7 @@
       <w:r>
         <w:t>’ with ‘50’</w:t>
       </w:r>
-      <w:bookmarkEnd w:id="25"/>
+      <w:bookmarkEnd w:id="27"/>
     </w:p>
     <w:p>
       <w:r>
@@ -5569,11 +5678,11 @@
       <w:pPr>
         <w:pStyle w:val="Heading2"/>
       </w:pPr>
-      <w:bookmarkStart w:id="26" w:name="_Toc338883276"/>
+      <w:bookmarkStart w:id="28" w:name="_Toc338936013"/>
       <w:r>
         <w:t>Discover Testing</w:t>
       </w:r>
-      <w:bookmarkEnd w:id="26"/>
+      <w:bookmarkEnd w:id="28"/>
     </w:p>
     <w:p>
       <w:r>
@@ -5584,7 +5693,7 @@
       <w:pPr>
         <w:pStyle w:val="Heading3"/>
       </w:pPr>
-      <w:bookmarkStart w:id="27" w:name="_Toc338883277"/>
+      <w:bookmarkStart w:id="29" w:name="_Toc338936014"/>
       <w:r>
         <w:lastRenderedPageBreak/>
         <w:t>‘</w:t>
@@ -5597,7 +5706,7 @@
       <w:r>
         <w:t>’ with ‘foot’</w:t>
       </w:r>
-      <w:bookmarkEnd w:id="27"/>
+      <w:bookmarkEnd w:id="29"/>
     </w:p>
     <w:p>
       <w:r>
@@ -5653,7 +5762,7 @@
       <w:pPr>
         <w:pStyle w:val="Heading3"/>
       </w:pPr>
-      <w:bookmarkStart w:id="28" w:name="_Toc338883278"/>
+      <w:bookmarkStart w:id="30" w:name="_Toc338936015"/>
       <w:r>
         <w:t>‘</w:t>
       </w:r>
@@ -5665,7 +5774,7 @@
       <w:r>
         <w:t>’ with ‘light’</w:t>
       </w:r>
-      <w:bookmarkEnd w:id="28"/>
+      <w:bookmarkEnd w:id="30"/>
     </w:p>
     <w:p>
       <w:pPr>
@@ -5735,7 +5844,7 @@
         <w:pStyle w:val="Heading3"/>
         <w:spacing w:before="0"/>
       </w:pPr>
-      <w:bookmarkStart w:id="29" w:name="_Toc338883279"/>
+      <w:bookmarkStart w:id="31" w:name="_Toc338936016"/>
       <w:r>
         <w:t>‘</w:t>
       </w:r>
@@ -5747,7 +5856,7 @@
       <w:r>
         <w:t>’ with ‘rhyme’</w:t>
       </w:r>
-      <w:bookmarkEnd w:id="29"/>
+      <w:bookmarkEnd w:id="31"/>
     </w:p>
     <w:p>
       <w:r>
@@ -5804,11 +5913,11 @@
       <w:pPr>
         <w:pStyle w:val="Heading2"/>
       </w:pPr>
-      <w:bookmarkStart w:id="30" w:name="_Toc338883280"/>
+      <w:bookmarkStart w:id="32" w:name="_Toc338936017"/>
       <w:r>
         <w:t>More Tests</w:t>
       </w:r>
-      <w:bookmarkEnd w:id="30"/>
+      <w:bookmarkEnd w:id="32"/>
     </w:p>
     <w:tbl>
       <w:tblPr>
@@ -5817,16 +5926,16 @@
         <w:tblLook w:val="04A0" w:firstRow="1" w:lastRow="0" w:firstColumn="1" w:lastColumn="0" w:noHBand="0" w:noVBand="1"/>
       </w:tblPr>
       <w:tblGrid>
-        <w:gridCol w:w="1939"/>
-        <w:gridCol w:w="1952"/>
-        <w:gridCol w:w="1869"/>
-        <w:gridCol w:w="1741"/>
-        <w:gridCol w:w="1741"/>
+        <w:gridCol w:w="1384"/>
+        <w:gridCol w:w="1559"/>
+        <w:gridCol w:w="1560"/>
+        <w:gridCol w:w="1701"/>
+        <w:gridCol w:w="3038"/>
       </w:tblGrid>
       <w:tr>
         <w:tc>
           <w:tcPr>
-            <w:tcW w:w="1939" w:type="dxa"/>
+            <w:tcW w:w="1384" w:type="dxa"/>
           </w:tcPr>
           <w:p>
             <w:r>
@@ -5836,7 +5945,7 @@
         </w:tc>
         <w:tc>
           <w:tcPr>
-            <w:tcW w:w="1952" w:type="dxa"/>
+            <w:tcW w:w="1559" w:type="dxa"/>
           </w:tcPr>
           <w:p>
             <w:r>
@@ -5846,7 +5955,7 @@
         </w:tc>
         <w:tc>
           <w:tcPr>
-            <w:tcW w:w="1869" w:type="dxa"/>
+            <w:tcW w:w="1560" w:type="dxa"/>
           </w:tcPr>
           <w:p>
             <w:r>
@@ -5856,7 +5965,7 @@
         </w:tc>
         <w:tc>
           <w:tcPr>
-            <w:tcW w:w="1741" w:type="dxa"/>
+            <w:tcW w:w="1701" w:type="dxa"/>
           </w:tcPr>
           <w:p>
             <w:r>
@@ -5866,11 +5975,11 @@
         </w:tc>
         <w:tc>
           <w:tcPr>
-            <w:tcW w:w="1741" w:type="dxa"/>
+            <w:tcW w:w="3038" w:type="dxa"/>
           </w:tcPr>
           <w:p>
             <w:r>
-              <w:t>Result</w:t>
+              <w:t>Output</w:t>
             </w:r>
           </w:p>
         </w:tc>
@@ -5878,7 +5987,7 @@
       <w:tr>
         <w:tc>
           <w:tcPr>
-            <w:tcW w:w="1939" w:type="dxa"/>
+            <w:tcW w:w="1384" w:type="dxa"/>
           </w:tcPr>
           <w:p>
             <w:r>
@@ -5888,7 +5997,7 @@
         </w:tc>
         <w:tc>
           <w:tcPr>
-            <w:tcW w:w="1952" w:type="dxa"/>
+            <w:tcW w:w="1559" w:type="dxa"/>
           </w:tcPr>
           <w:p>
             <w:r>
@@ -5898,7 +6007,7 @@
         </w:tc>
         <w:tc>
           <w:tcPr>
-            <w:tcW w:w="1869" w:type="dxa"/>
+            <w:tcW w:w="1560" w:type="dxa"/>
           </w:tcPr>
           <w:p>
             <w:r>
@@ -5908,7 +6017,7 @@
         </w:tc>
         <w:tc>
           <w:tcPr>
-            <w:tcW w:w="1741" w:type="dxa"/>
+            <w:tcW w:w="1701" w:type="dxa"/>
           </w:tcPr>
           <w:p>
             <w:r>
@@ -5918,7 +6027,7 @@
         </w:tc>
         <w:tc>
           <w:tcPr>
-            <w:tcW w:w="1741" w:type="dxa"/>
+            <w:tcW w:w="3038" w:type="dxa"/>
           </w:tcPr>
           <w:p>
             <w:r>
@@ -5935,7 +6044,7 @@
       <w:tr>
         <w:tc>
           <w:tcPr>
-            <w:tcW w:w="1939" w:type="dxa"/>
+            <w:tcW w:w="1384" w:type="dxa"/>
           </w:tcPr>
           <w:p>
             <w:r>
@@ -5945,7 +6054,7 @@
         </w:tc>
         <w:tc>
           <w:tcPr>
-            <w:tcW w:w="1952" w:type="dxa"/>
+            <w:tcW w:w="1559" w:type="dxa"/>
           </w:tcPr>
           <w:p>
             <w:r>
@@ -5955,7 +6064,7 @@
         </w:tc>
         <w:tc>
           <w:tcPr>
-            <w:tcW w:w="1869" w:type="dxa"/>
+            <w:tcW w:w="1560" w:type="dxa"/>
           </w:tcPr>
           <w:p>
             <w:r>
@@ -5965,7 +6074,7 @@
         </w:tc>
         <w:tc>
           <w:tcPr>
-            <w:tcW w:w="1741" w:type="dxa"/>
+            <w:tcW w:w="1701" w:type="dxa"/>
           </w:tcPr>
           <w:p>
             <w:r>
@@ -5975,7 +6084,7 @@
         </w:tc>
         <w:tc>
           <w:tcPr>
-            <w:tcW w:w="1741" w:type="dxa"/>
+            <w:tcW w:w="3038" w:type="dxa"/>
           </w:tcPr>
           <w:p>
             <w:r>
@@ -6032,7 +6141,7 @@
       <w:tr>
         <w:tc>
           <w:tcPr>
-            <w:tcW w:w="1939" w:type="dxa"/>
+            <w:tcW w:w="1384" w:type="dxa"/>
           </w:tcPr>
           <w:p>
             <w:r>
@@ -6042,7 +6151,7 @@
         </w:tc>
         <w:tc>
           <w:tcPr>
-            <w:tcW w:w="1952" w:type="dxa"/>
+            <w:tcW w:w="1559" w:type="dxa"/>
           </w:tcPr>
           <w:p>
             <w:r>
@@ -6052,7 +6161,7 @@
         </w:tc>
         <w:tc>
           <w:tcPr>
-            <w:tcW w:w="1869" w:type="dxa"/>
+            <w:tcW w:w="1560" w:type="dxa"/>
           </w:tcPr>
           <w:p>
             <w:r>
@@ -6062,7 +6171,7 @@
         </w:tc>
         <w:tc>
           <w:tcPr>
-            <w:tcW w:w="1741" w:type="dxa"/>
+            <w:tcW w:w="1701" w:type="dxa"/>
           </w:tcPr>
           <w:p>
             <w:r>
@@ -6072,7 +6181,7 @@
         </w:tc>
         <w:tc>
           <w:tcPr>
-            <w:tcW w:w="1741" w:type="dxa"/>
+            <w:tcW w:w="3038" w:type="dxa"/>
           </w:tcPr>
           <w:p>
             <w:r>
@@ -6084,7 +6193,7 @@
       <w:tr>
         <w:tc>
           <w:tcPr>
-            <w:tcW w:w="1939" w:type="dxa"/>
+            <w:tcW w:w="1384" w:type="dxa"/>
           </w:tcPr>
           <w:p>
             <w:r>
@@ -6094,7 +6203,7 @@
         </w:tc>
         <w:tc>
           <w:tcPr>
-            <w:tcW w:w="1952" w:type="dxa"/>
+            <w:tcW w:w="1559" w:type="dxa"/>
           </w:tcPr>
           <w:p>
             <w:r>
@@ -6104,7 +6213,7 @@
         </w:tc>
         <w:tc>
           <w:tcPr>
-            <w:tcW w:w="1869" w:type="dxa"/>
+            <w:tcW w:w="1560" w:type="dxa"/>
           </w:tcPr>
           <w:p>
             <w:r>
@@ -6114,7 +6223,7 @@
         </w:tc>
         <w:tc>
           <w:tcPr>
-            <w:tcW w:w="1741" w:type="dxa"/>
+            <w:tcW w:w="1701" w:type="dxa"/>
           </w:tcPr>
           <w:p>
             <w:r>
@@ -6124,7 +6233,7 @@
         </w:tc>
         <w:tc>
           <w:tcPr>
-            <w:tcW w:w="1741" w:type="dxa"/>
+            <w:tcW w:w="3038" w:type="dxa"/>
           </w:tcPr>
           <w:p>
             <w:r>
@@ -6138,7 +6247,6 @@
           </w:p>
           <w:p>
             <w:r>
-              <w:lastRenderedPageBreak/>
               <w:t>blights</w:t>
             </w:r>
           </w:p>
@@ -6147,18 +6255,17 @@
       <w:tr>
         <w:tc>
           <w:tcPr>
-            <w:tcW w:w="1939" w:type="dxa"/>
+            <w:tcW w:w="1384" w:type="dxa"/>
           </w:tcPr>
           <w:p>
             <w:r>
-              <w:lastRenderedPageBreak/>
               <w:t>5</w:t>
             </w:r>
           </w:p>
         </w:tc>
         <w:tc>
           <w:tcPr>
-            <w:tcW w:w="1952" w:type="dxa"/>
+            <w:tcW w:w="1559" w:type="dxa"/>
           </w:tcPr>
           <w:p>
             <w:r>
@@ -6168,7 +6275,7 @@
         </w:tc>
         <w:tc>
           <w:tcPr>
-            <w:tcW w:w="1869" w:type="dxa"/>
+            <w:tcW w:w="1560" w:type="dxa"/>
           </w:tcPr>
           <w:p>
             <w:r>
@@ -6178,7 +6285,7 @@
         </w:tc>
         <w:tc>
           <w:tcPr>
-            <w:tcW w:w="1741" w:type="dxa"/>
+            <w:tcW w:w="1701" w:type="dxa"/>
           </w:tcPr>
           <w:p>
             <w:r>
@@ -6188,7 +6295,7 @@
         </w:tc>
         <w:tc>
           <w:tcPr>
-            <w:tcW w:w="1741" w:type="dxa"/>
+            <w:tcW w:w="3038" w:type="dxa"/>
           </w:tcPr>
           <w:p>
             <w:r>
@@ -6197,6 +6304,7 @@
           </w:p>
           <w:p>
             <w:r>
+              <w:lastRenderedPageBreak/>
               <w:t>an</w:t>
             </w:r>
           </w:p>
@@ -6215,17 +6323,18 @@
       <w:tr>
         <w:tc>
           <w:tcPr>
-            <w:tcW w:w="1939" w:type="dxa"/>
+            <w:tcW w:w="1384" w:type="dxa"/>
           </w:tcPr>
           <w:p>
             <w:r>
+              <w:lastRenderedPageBreak/>
               <w:t>6</w:t>
             </w:r>
           </w:p>
         </w:tc>
         <w:tc>
           <w:tcPr>
-            <w:tcW w:w="1952" w:type="dxa"/>
+            <w:tcW w:w="1559" w:type="dxa"/>
           </w:tcPr>
           <w:p>
             <w:r>
@@ -6235,7 +6344,7 @@
         </w:tc>
         <w:tc>
           <w:tcPr>
-            <w:tcW w:w="1869" w:type="dxa"/>
+            <w:tcW w:w="1560" w:type="dxa"/>
           </w:tcPr>
           <w:p>
             <w:r>
@@ -6245,7 +6354,7 @@
         </w:tc>
         <w:tc>
           <w:tcPr>
-            <w:tcW w:w="1741" w:type="dxa"/>
+            <w:tcW w:w="1701" w:type="dxa"/>
           </w:tcPr>
           <w:p>
             <w:r>
@@ -6255,7 +6364,7 @@
         </w:tc>
         <w:tc>
           <w:tcPr>
-            <w:tcW w:w="1741" w:type="dxa"/>
+            <w:tcW w:w="3038" w:type="dxa"/>
           </w:tcPr>
           <w:p>
             <w:r>
@@ -6282,7 +6391,7 @@
       <w:tr>
         <w:tc>
           <w:tcPr>
-            <w:tcW w:w="1939" w:type="dxa"/>
+            <w:tcW w:w="1384" w:type="dxa"/>
           </w:tcPr>
           <w:p>
             <w:r>
@@ -6292,7 +6401,7 @@
         </w:tc>
         <w:tc>
           <w:tcPr>
-            <w:tcW w:w="1952" w:type="dxa"/>
+            <w:tcW w:w="1559" w:type="dxa"/>
           </w:tcPr>
           <w:p>
             <w:r>
@@ -6302,7 +6411,7 @@
         </w:tc>
         <w:tc>
           <w:tcPr>
-            <w:tcW w:w="1869" w:type="dxa"/>
+            <w:tcW w:w="1560" w:type="dxa"/>
           </w:tcPr>
           <w:p>
             <w:r>
@@ -6312,7 +6421,7 @@
         </w:tc>
         <w:tc>
           <w:tcPr>
-            <w:tcW w:w="1741" w:type="dxa"/>
+            <w:tcW w:w="1701" w:type="dxa"/>
           </w:tcPr>
           <w:p>
             <w:r>
@@ -6322,7 +6431,7 @@
         </w:tc>
         <w:tc>
           <w:tcPr>
-            <w:tcW w:w="1741" w:type="dxa"/>
+            <w:tcW w:w="3038" w:type="dxa"/>
           </w:tcPr>
           <w:p>
             <w:r>
@@ -6334,7 +6443,7 @@
       <w:tr>
         <w:tc>
           <w:tcPr>
-            <w:tcW w:w="1939" w:type="dxa"/>
+            <w:tcW w:w="1384" w:type="dxa"/>
           </w:tcPr>
           <w:p>
             <w:r>
@@ -6344,7 +6453,7 @@
         </w:tc>
         <w:tc>
           <w:tcPr>
-            <w:tcW w:w="1952" w:type="dxa"/>
+            <w:tcW w:w="1559" w:type="dxa"/>
           </w:tcPr>
           <w:p>
             <w:r>
@@ -6354,7 +6463,7 @@
         </w:tc>
         <w:tc>
           <w:tcPr>
-            <w:tcW w:w="1869" w:type="dxa"/>
+            <w:tcW w:w="1560" w:type="dxa"/>
           </w:tcPr>
           <w:p>
             <w:r>
@@ -6364,7 +6473,7 @@
         </w:tc>
         <w:tc>
           <w:tcPr>
-            <w:tcW w:w="1741" w:type="dxa"/>
+            <w:tcW w:w="1701" w:type="dxa"/>
           </w:tcPr>
           <w:p>
             <w:r>
@@ -6374,7 +6483,7 @@
         </w:tc>
         <w:tc>
           <w:tcPr>
-            <w:tcW w:w="1741" w:type="dxa"/>
+            <w:tcW w:w="3038" w:type="dxa"/>
           </w:tcPr>
           <w:p>
             <w:r>
@@ -6416,7 +6525,7 @@
       <w:tr>
         <w:tc>
           <w:tcPr>
-            <w:tcW w:w="1939" w:type="dxa"/>
+            <w:tcW w:w="1384" w:type="dxa"/>
           </w:tcPr>
           <w:p>
             <w:r>
@@ -6426,7 +6535,7 @@
         </w:tc>
         <w:tc>
           <w:tcPr>
-            <w:tcW w:w="1952" w:type="dxa"/>
+            <w:tcW w:w="1559" w:type="dxa"/>
           </w:tcPr>
           <w:p>
             <w:r>
@@ -6436,7 +6545,7 @@
         </w:tc>
         <w:tc>
           <w:tcPr>
-            <w:tcW w:w="1869" w:type="dxa"/>
+            <w:tcW w:w="1560" w:type="dxa"/>
           </w:tcPr>
           <w:p>
             <w:r>
@@ -6446,7 +6555,7 @@
         </w:tc>
         <w:tc>
           <w:tcPr>
-            <w:tcW w:w="1741" w:type="dxa"/>
+            <w:tcW w:w="1701" w:type="dxa"/>
           </w:tcPr>
           <w:p>
             <w:r>
@@ -6456,7 +6565,7 @@
         </w:tc>
         <w:tc>
           <w:tcPr>
-            <w:tcW w:w="1741" w:type="dxa"/>
+            <w:tcW w:w="3038" w:type="dxa"/>
           </w:tcPr>
           <w:p>
             <w:r>
@@ -6468,7 +6577,7 @@
       <w:tr>
         <w:tc>
           <w:tcPr>
-            <w:tcW w:w="1939" w:type="dxa"/>
+            <w:tcW w:w="1384" w:type="dxa"/>
           </w:tcPr>
           <w:p>
             <w:r>
@@ -6478,7 +6587,7 @@
         </w:tc>
         <w:tc>
           <w:tcPr>
-            <w:tcW w:w="1952" w:type="dxa"/>
+            <w:tcW w:w="1559" w:type="dxa"/>
           </w:tcPr>
           <w:p>
             <w:r>
@@ -6488,7 +6597,7 @@
         </w:tc>
         <w:tc>
           <w:tcPr>
-            <w:tcW w:w="1869" w:type="dxa"/>
+            <w:tcW w:w="1560" w:type="dxa"/>
           </w:tcPr>
           <w:p>
             <w:r>
@@ -6498,7 +6607,7 @@
         </w:tc>
         <w:tc>
           <w:tcPr>
-            <w:tcW w:w="1741" w:type="dxa"/>
+            <w:tcW w:w="1701" w:type="dxa"/>
           </w:tcPr>
           <w:p>
             <w:r>
@@ -6508,7 +6617,7 @@
         </w:tc>
         <w:tc>
           <w:tcPr>
-            <w:tcW w:w="1741" w:type="dxa"/>
+            <w:tcW w:w="3038" w:type="dxa"/>
           </w:tcPr>
           <w:p>
             <w:r>
@@ -6568,6 +6677,413 @@
           <w:p>
             <w:r>
               <w:t>joiner</w:t>
+            </w:r>
+          </w:p>
+        </w:tc>
+      </w:tr>
+      <w:tr>
+        <w:tc>
+          <w:tcPr>
+            <w:tcW w:w="1384" w:type="dxa"/>
+          </w:tcPr>
+          <w:p>
+            <w:r>
+              <w:t>11</w:t>
+            </w:r>
+          </w:p>
+        </w:tc>
+        <w:tc>
+          <w:tcPr>
+            <w:tcW w:w="1559" w:type="dxa"/>
+          </w:tcPr>
+          <w:p>
+            <w:r>
+              <w:t>Generation</w:t>
+            </w:r>
+            <w:r>
+              <w:t xml:space="preserve"> and Discovery</w:t>
+            </w:r>
+          </w:p>
+        </w:tc>
+        <w:tc>
+          <w:tcPr>
+            <w:tcW w:w="1560" w:type="dxa"/>
+          </w:tcPr>
+          <w:p>
+            <w:r>
+              <w:t>proposal</w:t>
+            </w:r>
+          </w:p>
+        </w:tc>
+        <w:tc>
+          <w:tcPr>
+            <w:tcW w:w="1701" w:type="dxa"/>
+          </w:tcPr>
+          <w:p/>
+        </w:tc>
+        <w:tc>
+          <w:tcPr>
+            <w:tcW w:w="3038" w:type="dxa"/>
+          </w:tcPr>
+          <w:p>
+            <w:r>
+              <w:t>Please enter in a word to generate a word ladder for (no more than 7 letters):</w:t>
+            </w:r>
+          </w:p>
+        </w:tc>
+      </w:tr>
+      <w:tr>
+        <w:tc>
+          <w:tcPr>
+            <w:tcW w:w="1384" w:type="dxa"/>
+          </w:tcPr>
+          <w:p>
+            <w:r>
+              <w:t>12</w:t>
+            </w:r>
+          </w:p>
+        </w:tc>
+        <w:tc>
+          <w:tcPr>
+            <w:tcW w:w="1559" w:type="dxa"/>
+          </w:tcPr>
+          <w:p>
+            <w:r>
+              <w:t>Discovery</w:t>
+            </w:r>
+          </w:p>
+        </w:tc>
+        <w:tc>
+          <w:tcPr>
+            <w:tcW w:w="1560" w:type="dxa"/>
+          </w:tcPr>
+          <w:p>
+            <w:r>
+              <w:t>propose</w:t>
+            </w:r>
+          </w:p>
+        </w:tc>
+        <w:tc>
+          <w:tcPr>
+            <w:tcW w:w="1701" w:type="dxa"/>
+          </w:tcPr>
+          <w:p>
+            <w:r>
+              <w:t>proposal</w:t>
+            </w:r>
+          </w:p>
+        </w:tc>
+        <w:tc>
+          <w:tcPr>
+            <w:tcW w:w="3038" w:type="dxa"/>
+          </w:tcPr>
+          <w:p>
+            <w:r>
+              <w:t>Please enter in the target word to ladder to (same length as the start word):</w:t>
+            </w:r>
+          </w:p>
+        </w:tc>
+      </w:tr>
+      <w:tr>
+        <w:tc>
+          <w:tcPr>
+            <w:tcW w:w="1384" w:type="dxa"/>
+          </w:tcPr>
+          <w:p>
+            <w:r>
+              <w:t>13</w:t>
+            </w:r>
+          </w:p>
+        </w:tc>
+        <w:tc>
+          <w:tcPr>
+            <w:tcW w:w="1559" w:type="dxa"/>
+          </w:tcPr>
+          <w:p>
+            <w:r>
+              <w:t>Discovery</w:t>
+            </w:r>
+          </w:p>
+        </w:tc>
+        <w:tc>
+          <w:tcPr>
+            <w:tcW w:w="1560" w:type="dxa"/>
+          </w:tcPr>
+          <w:p>
+            <w:r>
+              <w:t>frame</w:t>
+            </w:r>
+          </w:p>
+        </w:tc>
+        <w:tc>
+          <w:tcPr>
+            <w:tcW w:w="1701" w:type="dxa"/>
+          </w:tcPr>
+          <w:p>
+            <w:r>
+              <w:t>frame</w:t>
+            </w:r>
+          </w:p>
+        </w:tc>
+        <w:tc>
+          <w:tcPr>
+            <w:tcW w:w="3038" w:type="dxa"/>
+          </w:tcPr>
+          <w:p>
+            <w:r>
+              <w:t>frame</w:t>
+            </w:r>
+          </w:p>
+        </w:tc>
+      </w:tr>
+      <w:tr>
+        <w:tc>
+          <w:tcPr>
+            <w:tcW w:w="1384" w:type="dxa"/>
+          </w:tcPr>
+          <w:p>
+            <w:r>
+              <w:t>14</w:t>
+            </w:r>
+          </w:p>
+        </w:tc>
+        <w:tc>
+          <w:tcPr>
+            <w:tcW w:w="1559" w:type="dxa"/>
+          </w:tcPr>
+          <w:p>
+            <w:r>
+              <w:t>Generation</w:t>
+            </w:r>
+          </w:p>
+        </w:tc>
+        <w:tc>
+          <w:tcPr>
+            <w:tcW w:w="1560" w:type="dxa"/>
+          </w:tcPr>
+          <w:p>
+            <w:r>
+              <w:t>hello</w:t>
+            </w:r>
+          </w:p>
+        </w:tc>
+        <w:tc>
+          <w:tcPr>
+            <w:tcW w:w="1701" w:type="dxa"/>
+          </w:tcPr>
+          <w:p>
+            <w:r>
+              <w:t>text</w:t>
+            </w:r>
+          </w:p>
+        </w:tc>
+        <w:tc>
+          <w:tcPr>
+            <w:tcW w:w="3038" w:type="dxa"/>
+          </w:tcPr>
+          <w:p>
+            <w:r>
+              <w:t>Please enter in a valid option.</w:t>
+            </w:r>
+          </w:p>
+        </w:tc>
+      </w:tr>
+      <w:tr>
+        <w:tc>
+          <w:tcPr>
+            <w:tcW w:w="1384" w:type="dxa"/>
+          </w:tcPr>
+          <w:p>
+            <w:r>
+              <w:t>15</w:t>
+            </w:r>
+          </w:p>
+        </w:tc>
+        <w:tc>
+          <w:tcPr>
+            <w:tcW w:w="1559" w:type="dxa"/>
+          </w:tcPr>
+          <w:p>
+            <w:r>
+              <w:t>Discovery</w:t>
+            </w:r>
+          </w:p>
+        </w:tc>
+        <w:tc>
+          <w:tcPr>
+            <w:tcW w:w="1560" w:type="dxa"/>
+          </w:tcPr>
+          <w:p>
+            <w:r>
+              <w:t>test</w:t>
+            </w:r>
+          </w:p>
+        </w:tc>
+        <w:tc>
+          <w:tcPr>
+            <w:tcW w:w="1701" w:type="dxa"/>
+          </w:tcPr>
+          <w:p>
+            <w:r>
+              <w:t>3</w:t>
+            </w:r>
+          </w:p>
+        </w:tc>
+        <w:tc>
+          <w:tcPr>
+            <w:tcW w:w="3038" w:type="dxa"/>
+          </w:tcPr>
+          <w:p>
+            <w:r>
+              <w:t>Please enter in the target word to ladder to (same length as the start word):</w:t>
+            </w:r>
+          </w:p>
+        </w:tc>
+      </w:tr>
+      <w:tr>
+        <w:tc>
+          <w:tcPr>
+            <w:tcW w:w="1384" w:type="dxa"/>
+          </w:tcPr>
+          <w:p>
+            <w:r>
+              <w:t>16</w:t>
+            </w:r>
+          </w:p>
+        </w:tc>
+        <w:tc>
+          <w:tcPr>
+            <w:tcW w:w="1559" w:type="dxa"/>
+          </w:tcPr>
+          <w:p>
+            <w:r>
+              <w:t>Generation</w:t>
+            </w:r>
+          </w:p>
+        </w:tc>
+        <w:tc>
+          <w:tcPr>
+            <w:tcW w:w="1560" w:type="dxa"/>
+          </w:tcPr>
+          <w:p>
+            <w:r>
+              <w:t>4</w:t>
+            </w:r>
+          </w:p>
+        </w:tc>
+        <w:tc>
+          <w:tcPr>
+            <w:tcW w:w="1701" w:type="dxa"/>
+          </w:tcPr>
+          <w:p/>
+        </w:tc>
+        <w:tc>
+          <w:tcPr>
+            <w:tcW w:w="3038" w:type="dxa"/>
+          </w:tcPr>
+          <w:p>
+            <w:r>
+              <w:t>Word is not present in file, please try another word.</w:t>
+            </w:r>
+          </w:p>
+        </w:tc>
+      </w:tr>
+      <w:tr>
+        <w:tc>
+          <w:tcPr>
+            <w:tcW w:w="1384" w:type="dxa"/>
+          </w:tcPr>
+          <w:p>
+            <w:r>
+              <w:t>17</w:t>
+            </w:r>
+          </w:p>
+        </w:tc>
+        <w:tc>
+          <w:tcPr>
+            <w:tcW w:w="1559" w:type="dxa"/>
+          </w:tcPr>
+          <w:p>
+            <w:r>
+              <w:t>Generation and Discovery</w:t>
+            </w:r>
+          </w:p>
+        </w:tc>
+        <w:tc>
+          <w:tcPr>
+            <w:tcW w:w="1560" w:type="dxa"/>
+          </w:tcPr>
+          <w:p>
+            <w:r>
+              <w:t>Capital</w:t>
+            </w:r>
+          </w:p>
+        </w:tc>
+        <w:tc>
+          <w:tcPr>
+            <w:tcW w:w="1701" w:type="dxa"/>
+          </w:tcPr>
+          <w:p/>
+        </w:tc>
+        <w:tc>
+          <w:tcPr>
+            <w:tcW w:w="3038" w:type="dxa"/>
+          </w:tcPr>
+          <w:p>
+            <w:r>
+              <w:t>Word is not present in file, please try another word.</w:t>
+            </w:r>
+          </w:p>
+        </w:tc>
+      </w:tr>
+      <w:tr>
+        <w:tc>
+          <w:tcPr>
+            <w:tcW w:w="1384" w:type="dxa"/>
+          </w:tcPr>
+          <w:p>
+            <w:r>
+              <w:t>18</w:t>
+            </w:r>
+          </w:p>
+        </w:tc>
+        <w:tc>
+          <w:tcPr>
+            <w:tcW w:w="1559" w:type="dxa"/>
+          </w:tcPr>
+          <w:p>
+            <w:r>
+              <w:t>Discovery</w:t>
+            </w:r>
+          </w:p>
+        </w:tc>
+        <w:tc>
+          <w:tcPr>
+            <w:tcW w:w="1560" w:type="dxa"/>
+          </w:tcPr>
+          <w:p>
+            <w:r>
+              <w:t>capital</w:t>
+            </w:r>
+          </w:p>
+        </w:tc>
+        <w:tc>
+          <w:tcPr>
+            <w:tcW w:w="1701" w:type="dxa"/>
+          </w:tcPr>
+          <w:p>
+            <w:r>
+              <w:t>Capital</w:t>
+            </w:r>
+          </w:p>
+        </w:tc>
+        <w:tc>
+          <w:tcPr>
+            <w:tcW w:w="3038" w:type="dxa"/>
+          </w:tcPr>
+          <w:p>
+            <w:r>
+              <w:t>Target word is not present in file, please try another word.</w:t>
             </w:r>
           </w:p>
         </w:tc>
@@ -6587,22 +7103,22 @@
       <w:pPr>
         <w:pStyle w:val="Heading1"/>
       </w:pPr>
-      <w:bookmarkStart w:id="31" w:name="_Toc338883281"/>
+      <w:bookmarkStart w:id="33" w:name="_Toc338936018"/>
       <w:r>
         <w:lastRenderedPageBreak/>
         <w:t>Java Source Code</w:t>
       </w:r>
-      <w:bookmarkEnd w:id="31"/>
+      <w:bookmarkEnd w:id="33"/>
     </w:p>
     <w:p>
       <w:pPr>
         <w:pStyle w:val="Heading2"/>
       </w:pPr>
-      <w:bookmarkStart w:id="32" w:name="_Toc338883282"/>
+      <w:bookmarkStart w:id="34" w:name="_Toc338936019"/>
       <w:r>
         <w:t>Graph</w:t>
       </w:r>
-      <w:bookmarkEnd w:id="32"/>
+      <w:bookmarkEnd w:id="34"/>
     </w:p>
     <w:p>
       <w:pPr>
@@ -21425,11 +21941,11 @@
       <w:pPr>
         <w:pStyle w:val="Heading2"/>
       </w:pPr>
-      <w:bookmarkStart w:id="33" w:name="_Toc338883283"/>
+      <w:bookmarkStart w:id="35" w:name="_Toc338936020"/>
       <w:r>
         <w:t>Vertex</w:t>
       </w:r>
-      <w:bookmarkEnd w:id="33"/>
+      <w:bookmarkEnd w:id="35"/>
     </w:p>
     <w:p>
       <w:pPr>
@@ -25072,12 +25588,12 @@
       <w:pPr>
         <w:pStyle w:val="Heading2"/>
       </w:pPr>
-      <w:bookmarkStart w:id="34" w:name="_Toc338883284"/>
+      <w:bookmarkStart w:id="36" w:name="_Toc338936021"/>
       <w:proofErr w:type="spellStart"/>
       <w:r>
         <w:t>WordReader</w:t>
       </w:r>
-      <w:bookmarkEnd w:id="34"/>
+      <w:bookmarkEnd w:id="36"/>
       <w:proofErr w:type="spellEnd"/>
     </w:p>
     <w:p>
@@ -29250,19 +29766,17 @@
         <w:br/>
         <w:t>}</w:t>
       </w:r>
-      <w:bookmarkStart w:id="35" w:name="_GoBack"/>
-      <w:bookmarkEnd w:id="35"/>
     </w:p>
     <w:p>
       <w:pPr>
         <w:pStyle w:val="Heading2"/>
       </w:pPr>
-      <w:bookmarkStart w:id="36" w:name="_Toc338883285"/>
+      <w:bookmarkStart w:id="37" w:name="_Toc338936022"/>
       <w:r>
         <w:lastRenderedPageBreak/>
         <w:t>Menu</w:t>
       </w:r>
-      <w:bookmarkEnd w:id="36"/>
+      <w:bookmarkEnd w:id="37"/>
     </w:p>
     <w:p>
       <w:pPr>
@@ -31280,12 +31794,12 @@
       <w:pPr>
         <w:pStyle w:val="Heading2"/>
       </w:pPr>
-      <w:bookmarkStart w:id="37" w:name="_Toc338883286"/>
+      <w:bookmarkStart w:id="38" w:name="_Toc338936023"/>
       <w:proofErr w:type="spellStart"/>
       <w:r>
         <w:t>WordLadderDriver</w:t>
       </w:r>
-      <w:bookmarkEnd w:id="37"/>
+      <w:bookmarkEnd w:id="38"/>
       <w:proofErr w:type="spellEnd"/>
     </w:p>
     <w:p>
@@ -32012,7 +32526,7 @@
         <w:b/>
         <w:noProof/>
       </w:rPr>
-      <w:t>33</w:t>
+      <w:t>3</w:t>
     </w:r>
     <w:r>
       <w:rPr>
@@ -34392,7 +34906,7 @@
 </file>
 
 <file path=customXml/itemProps1.xml><?xml version="1.0" encoding="utf-8"?>
-<ds:datastoreItem xmlns:ds="http://schemas.openxmlformats.org/officeDocument/2006/customXml" ds:itemID="{C48B6B0B-C401-4CFE-9786-0CE3A9C619B7}">
+<ds:datastoreItem xmlns:ds="http://schemas.openxmlformats.org/officeDocument/2006/customXml" ds:itemID="{7DE98AF9-FBB0-4F08-A332-E519C12A3221}">
   <ds:schemaRefs>
     <ds:schemaRef ds:uri="http://schemas.openxmlformats.org/officeDocument/2006/bibliography"/>
   </ds:schemaRefs>

</xml_diff>